<commit_message>
fix: Report Student 4
</commit_message>
<xml_diff>
--- a/reports/D02/Student#4/06 Requirements - Student #4.docx
+++ b/reports/D02/Student#4/06 Requirements - Student #4.docx
@@ -193,6 +193,7 @@
                 <w15:appearance w15:val="hidden"/>
                 <w:text/>
               </w:sdtPr>
+              <w:sdtEndPr/>
               <w:sdtContent>
                 <w:r>
                   <w:rPr>
@@ -344,12 +345,14 @@
                   </w:rPr>
                   <w:t xml:space="preserve"> </w:t>
                 </w:r>
+                <w:proofErr w:type="spellStart"/>
                 <w:r>
                   <w:rPr>
                     <w:rFonts w:asciiTheme="majorHAnsi" w:hAnsiTheme="majorHAnsi" w:cstheme="majorHAnsi"/>
                   </w:rPr>
                   <w:t>davvarmun</w:t>
                 </w:r>
+                <w:proofErr w:type="spellEnd"/>
                 <w:r>
                   <w:rPr>
                     <w:rFonts w:asciiTheme="majorHAnsi" w:hAnsiTheme="majorHAnsi" w:cstheme="majorHAnsi"/>
@@ -413,8 +416,16 @@
                   <w:rPr>
                     <w:rFonts w:asciiTheme="majorHAnsi" w:hAnsiTheme="majorHAnsi" w:cstheme="majorHAnsi"/>
                   </w:rPr>
-                  <w:t>Vargas Muñiz</w:t>
+                  <w:t xml:space="preserve">Vargas </w:t>
                 </w:r>
+                <w:proofErr w:type="spellStart"/>
+                <w:r>
+                  <w:rPr>
+                    <w:rFonts w:asciiTheme="majorHAnsi" w:hAnsiTheme="majorHAnsi" w:cstheme="majorHAnsi"/>
+                  </w:rPr>
+                  <w:t>Muñiz</w:t>
+                </w:r>
+                <w:proofErr w:type="spellEnd"/>
                 <w:r>
                   <w:rPr>
                     <w:rFonts w:asciiTheme="majorHAnsi" w:hAnsiTheme="majorHAnsi" w:cstheme="majorHAnsi"/>
@@ -486,12 +497,14 @@
                   </w:rPr>
                   <w:t xml:space="preserve"> </w:t>
                 </w:r>
+                <w:proofErr w:type="spellStart"/>
                 <w:r>
                   <w:rPr>
                     <w:rFonts w:asciiTheme="majorHAnsi" w:hAnsiTheme="majorHAnsi" w:cstheme="majorHAnsi"/>
                   </w:rPr>
                   <w:t>Desarrollador</w:t>
                 </w:r>
+                <w:proofErr w:type="spellEnd"/>
                 <w:r>
                   <w:rPr>
                     <w:rFonts w:asciiTheme="majorHAnsi" w:hAnsiTheme="majorHAnsi" w:cstheme="majorHAnsi"/>
@@ -594,12 +607,14 @@
                   </w:rPr>
                   <w:t xml:space="preserve"> </w:t>
                 </w:r>
+                <w:proofErr w:type="spellStart"/>
                 <w:r>
                   <w:rPr>
                     <w:rFonts w:asciiTheme="majorHAnsi" w:hAnsiTheme="majorHAnsi" w:cstheme="majorHAnsi"/>
                   </w:rPr>
                   <w:t>febrero</w:t>
                 </w:r>
+                <w:proofErr w:type="spellEnd"/>
                 <w:r>
                   <w:rPr>
                     <w:rFonts w:asciiTheme="majorHAnsi" w:hAnsiTheme="majorHAnsi" w:cstheme="majorHAnsi"/>
@@ -637,6 +652,7 @@
         <w:rPr>
           <w:rFonts w:cstheme="majorHAnsi"/>
         </w:rPr>
+        <w:lastRenderedPageBreak/>
         <w:t>MANDATORY Deliverable D01: introduction</w:t>
       </w:r>
     </w:p>
@@ -1048,6 +1064,7 @@
         <w:rPr>
           <w:rFonts w:cstheme="majorHAnsi"/>
         </w:rPr>
+        <w:lastRenderedPageBreak/>
         <w:t xml:space="preserve">MANDATORY </w:t>
       </w:r>
       <w:r>
@@ -1939,6 +1956,7 @@
         <w:rPr>
           <w:rFonts w:cstheme="majorHAnsi"/>
         </w:rPr>
+        <w:lastRenderedPageBreak/>
         <w:t>MANDATORY Deliverable D03: implementing features</w:t>
       </w:r>
     </w:p>
@@ -2675,6 +2693,7 @@
         <w:rPr>
           <w:rFonts w:cstheme="majorHAnsi"/>
         </w:rPr>
+        <w:lastRenderedPageBreak/>
         <w:t>MANDATORY Deliverable D04: formal testing</w:t>
       </w:r>
     </w:p>
@@ -2922,6 +2941,7 @@
         <w:rPr>
           <w:rFonts w:cstheme="majorHAnsi"/>
         </w:rPr>
+        <w:lastRenderedPageBreak/>
         <w:t>SUPPLEMENTARY Deliverable D01: introduction</w:t>
       </w:r>
     </w:p>
@@ -3248,6 +3268,7 @@
         <w:rPr>
           <w:rFonts w:cstheme="majorHAnsi"/>
         </w:rPr>
+        <w:lastRenderedPageBreak/>
         <w:t xml:space="preserve">SUPPLEMENTARY </w:t>
       </w:r>
       <w:r>
@@ -3693,7 +3714,7 @@
             <w:rPr>
               <w:rFonts w:asciiTheme="majorHAnsi" w:hAnsiTheme="majorHAnsi" w:cstheme="majorHAnsi"/>
             </w:rPr>
-            <w:t>X</w:t>
+            <w:t xml:space="preserve"> </w:t>
           </w:r>
           <w:r>
             <w:rPr>
@@ -3732,6 +3753,7 @@
         <w:rPr>
           <w:rFonts w:cstheme="majorHAnsi"/>
         </w:rPr>
+        <w:lastRenderedPageBreak/>
         <w:t>SUPPLEMENTARY Deliverable D03: implementing features</w:t>
       </w:r>
     </w:p>
@@ -4337,6 +4359,7 @@
         <w:rPr>
           <w:rFonts w:cstheme="majorHAnsi"/>
         </w:rPr>
+        <w:lastRenderedPageBreak/>
         <w:t>SUPPLEMENTARY Deliverable D04: formal testing</w:t>
       </w:r>
     </w:p>
@@ -6510,6 +6533,7 @@
     <w:rsid w:val="00A901FC"/>
     <w:rsid w:val="00C415EE"/>
     <w:rsid w:val="00E51786"/>
+    <w:rsid w:val="00EB30F5"/>
     <w:rsid w:val="00F91A2E"/>
   </w:rsids>
   <m:mathPr>

</xml_diff>